<commit_message>
added asm program for Simulation portion
</commit_message>
<xml_diff>
--- a/412_PresentationNotes.docx
+++ b/412_PresentationNotes.docx
@@ -863,6 +863,16 @@
     <w:p>
       <w:pPr>
         <w:pStyle w:val="ListParagraph"/>
+        <w:ind w:left="2160"/>
+        <w:rPr>
+          <w:sz w:val="24"/>
+          <w:szCs w:val="24"/>
+        </w:rPr>
+      </w:pPr>
+    </w:p>
+    <w:p>
+      <w:pPr>
+        <w:pStyle w:val="ListParagraph"/>
         <w:numPr>
           <w:ilvl w:val="1"/>
           <w:numId w:val="1"/>
@@ -877,6 +887,7 @@
           <w:sz w:val="24"/>
           <w:szCs w:val="24"/>
         </w:rPr>
+        <w:lastRenderedPageBreak/>
         <w:t>SpecInt2000 Benchmark</w:t>
       </w:r>
     </w:p>
@@ -897,7 +908,6 @@
           <w:sz w:val="24"/>
           <w:szCs w:val="24"/>
         </w:rPr>
-        <w:lastRenderedPageBreak/>
         <w:t>25% loads</w:t>
       </w:r>
     </w:p>
@@ -1008,6 +1018,997 @@
           <w:szCs w:val="24"/>
         </w:rPr>
       </w:pPr>
+    </w:p>
+    <w:p>
+      <w:pPr>
+        <w:pStyle w:val="NoSpacing"/>
+        <w:spacing w:after="240"/>
+      </w:pPr>
+      <w:r>
+        <w:t>#</w:t>
+      </w:r>
+      <w:r>
+        <w:tab/>
+      </w:r>
+      <w:r>
+        <w:t>Assembly</w:t>
+      </w:r>
+      <w:r>
+        <w:tab/>
+        <w:t xml:space="preserve">     Description</w:t>
+      </w:r>
+      <w:r>
+        <w:tab/>
+      </w:r>
+      <w:r>
+        <w:tab/>
+      </w:r>
+      <w:r>
+        <w:tab/>
+        <w:t>Address</w:t>
+      </w:r>
+      <w:r>
+        <w:tab/>
+      </w:r>
+      <w:r>
+        <w:tab/>
+      </w:r>
+      <w:r>
+        <w:t xml:space="preserve">Machine </w:t>
+      </w:r>
+    </w:p>
+    <w:p>
+      <w:pPr>
+        <w:pStyle w:val="NoSpacing"/>
+        <w:spacing w:after="240"/>
+      </w:pPr>
+      <w:r>
+        <w:t>Main</w:t>
+      </w:r>
+      <w:r>
+        <w:t>:</w:t>
+      </w:r>
+      <w:r>
+        <w:tab/>
+      </w:r>
+      <w:proofErr w:type="spellStart"/>
+      <w:r>
+        <w:rPr>
+          <w:color w:val="1F497D" w:themeColor="text2"/>
+        </w:rPr>
+        <w:t>addi</w:t>
+      </w:r>
+      <w:proofErr w:type="spellEnd"/>
+      <w:r>
+        <w:t xml:space="preserve"> $2, $0, </w:t>
+      </w:r>
+      <w:r>
+        <w:t>5</w:t>
+      </w:r>
+      <w:r>
+        <w:tab/>
+        <w:t xml:space="preserve">     </w:t>
+      </w:r>
+      <w:r>
+        <w:rPr>
+          <w:color w:val="00B050"/>
+        </w:rPr>
+        <w:t># initialize $2 = 5</w:t>
+      </w:r>
+      <w:r>
+        <w:tab/>
+      </w:r>
+      <w:r>
+        <w:tab/>
+        <w:t>0</w:t>
+      </w:r>
+      <w:r>
+        <w:tab/>
+      </w:r>
+      <w:r>
+        <w:tab/>
+      </w:r>
+      <w:r>
+        <w:t>20020005</w:t>
+      </w:r>
+    </w:p>
+    <w:p>
+      <w:pPr>
+        <w:pStyle w:val="NoSpacing"/>
+        <w:spacing w:after="240"/>
+        <w:ind w:firstLine="720"/>
+      </w:pPr>
+      <w:proofErr w:type="spellStart"/>
+      <w:proofErr w:type="gramStart"/>
+      <w:r>
+        <w:rPr>
+          <w:color w:val="1F497D" w:themeColor="text2"/>
+        </w:rPr>
+        <w:t>addi</w:t>
+      </w:r>
+      <w:proofErr w:type="spellEnd"/>
+      <w:proofErr w:type="gramEnd"/>
+      <w:r>
+        <w:t xml:space="preserve"> $3, $0, 12</w:t>
+      </w:r>
+      <w:r>
+        <w:tab/>
+        <w:t xml:space="preserve">     </w:t>
+      </w:r>
+      <w:r>
+        <w:rPr>
+          <w:color w:val="00B050"/>
+        </w:rPr>
+        <w:t># initialize $3 = 12</w:t>
+      </w:r>
+      <w:r>
+        <w:tab/>
+      </w:r>
+      <w:r>
+        <w:tab/>
+      </w:r>
+      <w:r>
+        <w:t>4</w:t>
+      </w:r>
+      <w:r>
+        <w:tab/>
+      </w:r>
+      <w:r>
+        <w:tab/>
+      </w:r>
+      <w:r>
+        <w:t>2003000c</w:t>
+      </w:r>
+    </w:p>
+    <w:p>
+      <w:pPr>
+        <w:pStyle w:val="NoSpacing"/>
+        <w:spacing w:after="240"/>
+        <w:ind w:firstLine="720"/>
+      </w:pPr>
+      <w:proofErr w:type="spellStart"/>
+      <w:proofErr w:type="gramStart"/>
+      <w:r>
+        <w:rPr>
+          <w:color w:val="1F497D" w:themeColor="text2"/>
+        </w:rPr>
+        <w:t>addi</w:t>
+      </w:r>
+      <w:proofErr w:type="spellEnd"/>
+      <w:proofErr w:type="gramEnd"/>
+      <w:r>
+        <w:t xml:space="preserve"> $7, $3, -9</w:t>
+      </w:r>
+      <w:r>
+        <w:tab/>
+        <w:t xml:space="preserve">     </w:t>
+      </w:r>
+      <w:r>
+        <w:rPr>
+          <w:color w:val="00B050"/>
+        </w:rPr>
+        <w:t># initialize $7 = 3</w:t>
+      </w:r>
+      <w:r>
+        <w:tab/>
+      </w:r>
+      <w:r>
+        <w:tab/>
+      </w:r>
+      <w:r>
+        <w:t>8</w:t>
+      </w:r>
+      <w:r>
+        <w:tab/>
+      </w:r>
+      <w:r>
+        <w:tab/>
+      </w:r>
+      <w:r>
+        <w:t xml:space="preserve">2067fff7 </w:t>
+      </w:r>
+    </w:p>
+    <w:p>
+      <w:pPr>
+        <w:pStyle w:val="NoSpacing"/>
+        <w:spacing w:after="240"/>
+        <w:ind w:firstLine="720"/>
+      </w:pPr>
+      <w:proofErr w:type="gramStart"/>
+      <w:r>
+        <w:rPr>
+          <w:color w:val="1F497D" w:themeColor="text2"/>
+        </w:rPr>
+        <w:t>or</w:t>
+      </w:r>
+      <w:proofErr w:type="gramEnd"/>
+      <w:r>
+        <w:t xml:space="preserve">   $4, $7, $2</w:t>
+      </w:r>
+      <w:r>
+        <w:tab/>
+        <w:t xml:space="preserve">     </w:t>
+      </w:r>
+      <w:r>
+        <w:rPr>
+          <w:color w:val="00B050"/>
+        </w:rPr>
+        <w:t># $4 &lt;= 3 or 5 = 7</w:t>
+      </w:r>
+      <w:r>
+        <w:tab/>
+      </w:r>
+      <w:r>
+        <w:tab/>
+      </w:r>
+      <w:r>
+        <w:t>c</w:t>
+      </w:r>
+      <w:r>
+        <w:tab/>
+      </w:r>
+      <w:r>
+        <w:tab/>
+      </w:r>
+      <w:r>
+        <w:t>00e22025</w:t>
+      </w:r>
+    </w:p>
+    <w:p>
+      <w:pPr>
+        <w:pStyle w:val="NoSpacing"/>
+        <w:spacing w:after="240"/>
+        <w:ind w:firstLine="720"/>
+      </w:pPr>
+      <w:proofErr w:type="gramStart"/>
+      <w:r>
+        <w:rPr>
+          <w:color w:val="1F497D" w:themeColor="text2"/>
+        </w:rPr>
+        <w:t>and</w:t>
+      </w:r>
+      <w:proofErr w:type="gramEnd"/>
+      <w:r>
+        <w:t xml:space="preserve"> $5,  </w:t>
+      </w:r>
+      <w:r>
+        <w:t>$3, $4</w:t>
+      </w:r>
+      <w:r>
+        <w:tab/>
+      </w:r>
+      <w:r>
+        <w:rPr>
+          <w:color w:val="00B050"/>
+        </w:rPr>
+        <w:t xml:space="preserve">     </w:t>
+      </w:r>
+      <w:r>
+        <w:rPr>
+          <w:color w:val="00B050"/>
+        </w:rPr>
+        <w:t># $5 &lt;= 12 and 7 = 4</w:t>
+      </w:r>
+      <w:r>
+        <w:tab/>
+      </w:r>
+      <w:r>
+        <w:tab/>
+      </w:r>
+      <w:r>
+        <w:t>10</w:t>
+      </w:r>
+      <w:r>
+        <w:tab/>
+      </w:r>
+      <w:r>
+        <w:tab/>
+      </w:r>
+      <w:r>
+        <w:t>00642824</w:t>
+      </w:r>
+    </w:p>
+    <w:p>
+      <w:pPr>
+        <w:pStyle w:val="NoSpacing"/>
+        <w:spacing w:after="240"/>
+        <w:ind w:firstLine="720"/>
+      </w:pPr>
+      <w:proofErr w:type="gramStart"/>
+      <w:r>
+        <w:rPr>
+          <w:color w:val="1F497D" w:themeColor="text2"/>
+        </w:rPr>
+        <w:t>add</w:t>
+      </w:r>
+      <w:proofErr w:type="gramEnd"/>
+      <w:r>
+        <w:t xml:space="preserve"> $5,  </w:t>
+      </w:r>
+      <w:r>
+        <w:t>$5, $4</w:t>
+      </w:r>
+      <w:r>
+        <w:tab/>
+        <w:t xml:space="preserve">     </w:t>
+      </w:r>
+      <w:r>
+        <w:rPr>
+          <w:color w:val="00B050"/>
+        </w:rPr>
+        <w:t># $5 = 4 + 7 = 11</w:t>
+      </w:r>
+      <w:r>
+        <w:tab/>
+      </w:r>
+      <w:r>
+        <w:tab/>
+      </w:r>
+      <w:r>
+        <w:t>14</w:t>
+      </w:r>
+      <w:r>
+        <w:tab/>
+      </w:r>
+      <w:r>
+        <w:tab/>
+      </w:r>
+      <w:r>
+        <w:t>00a42820</w:t>
+      </w:r>
+    </w:p>
+    <w:p>
+      <w:pPr>
+        <w:pStyle w:val="NoSpacing"/>
+        <w:spacing w:after="240"/>
+        <w:ind w:firstLine="720"/>
+      </w:pPr>
+      <w:proofErr w:type="spellStart"/>
+      <w:proofErr w:type="gramStart"/>
+      <w:r>
+        <w:rPr>
+          <w:color w:val="1F497D" w:themeColor="text2"/>
+        </w:rPr>
+        <w:t>beq</w:t>
+      </w:r>
+      <w:proofErr w:type="spellEnd"/>
+      <w:proofErr w:type="gramEnd"/>
+      <w:r>
+        <w:t xml:space="preserve"> $5,  </w:t>
+      </w:r>
+      <w:r>
+        <w:t>$7, end</w:t>
+      </w:r>
+      <w:r>
+        <w:tab/>
+        <w:t xml:space="preserve">     </w:t>
+      </w:r>
+      <w:r>
+        <w:rPr>
+          <w:color w:val="00B050"/>
+        </w:rPr>
+        <w:t># not taken</w:t>
+      </w:r>
+      <w:r>
+        <w:tab/>
+      </w:r>
+      <w:r>
+        <w:tab/>
+      </w:r>
+      <w:r>
+        <w:tab/>
+      </w:r>
+      <w:r>
+        <w:t>18</w:t>
+      </w:r>
+      <w:r>
+        <w:tab/>
+      </w:r>
+      <w:r>
+        <w:tab/>
+      </w:r>
+      <w:r>
+        <w:t>1</w:t>
+      </w:r>
+      <w:r>
+        <w:t>0a7000a</w:t>
+      </w:r>
+    </w:p>
+    <w:p>
+      <w:pPr>
+        <w:pStyle w:val="NoSpacing"/>
+        <w:spacing w:after="240"/>
+        <w:ind w:firstLine="720"/>
+      </w:pPr>
+      <w:proofErr w:type="spellStart"/>
+      <w:proofErr w:type="gramStart"/>
+      <w:r>
+        <w:rPr>
+          <w:color w:val="1F497D" w:themeColor="text2"/>
+        </w:rPr>
+        <w:t>slt</w:t>
+      </w:r>
+      <w:proofErr w:type="spellEnd"/>
+      <w:proofErr w:type="gramEnd"/>
+      <w:r>
+        <w:t xml:space="preserve"> $4,  </w:t>
+      </w:r>
+      <w:r>
+        <w:t>$3, $4</w:t>
+      </w:r>
+      <w:r>
+        <w:tab/>
+        <w:t xml:space="preserve">     </w:t>
+      </w:r>
+      <w:r>
+        <w:rPr>
+          <w:color w:val="00B050"/>
+        </w:rPr>
+        <w:t># $4 = 12 &lt; 7 = 0</w:t>
+      </w:r>
+      <w:r>
+        <w:tab/>
+      </w:r>
+      <w:r>
+        <w:tab/>
+      </w:r>
+      <w:r>
+        <w:t>1c</w:t>
+      </w:r>
+      <w:r>
+        <w:tab/>
+      </w:r>
+      <w:r>
+        <w:tab/>
+      </w:r>
+      <w:r>
+        <w:t>0064202a</w:t>
+      </w:r>
+    </w:p>
+    <w:p>
+      <w:pPr>
+        <w:pStyle w:val="NoSpacing"/>
+        <w:spacing w:after="240"/>
+        <w:ind w:firstLine="720"/>
+      </w:pPr>
+      <w:proofErr w:type="spellStart"/>
+      <w:proofErr w:type="gramStart"/>
+      <w:r>
+        <w:rPr>
+          <w:color w:val="1F497D" w:themeColor="text2"/>
+        </w:rPr>
+        <w:t>beq</w:t>
+      </w:r>
+      <w:proofErr w:type="spellEnd"/>
+      <w:proofErr w:type="gramEnd"/>
+      <w:r>
+        <w:t xml:space="preserve"> $4, </w:t>
+      </w:r>
+      <w:r>
+        <w:t xml:space="preserve">$0, </w:t>
+      </w:r>
+      <w:r>
+        <w:t>Mid</w:t>
+      </w:r>
+      <w:r>
+        <w:tab/>
+        <w:t xml:space="preserve">     </w:t>
+      </w:r>
+      <w:r>
+        <w:rPr>
+          <w:color w:val="00B050"/>
+        </w:rPr>
+        <w:t>#ta</w:t>
+      </w:r>
+      <w:r>
+        <w:rPr>
+          <w:color w:val="00B050"/>
+        </w:rPr>
+        <w:t>ken</w:t>
+      </w:r>
+      <w:r>
+        <w:tab/>
+      </w:r>
+      <w:r>
+        <w:tab/>
+      </w:r>
+      <w:r>
+        <w:tab/>
+      </w:r>
+      <w:r>
+        <w:t>20</w:t>
+      </w:r>
+      <w:r>
+        <w:tab/>
+      </w:r>
+      <w:r>
+        <w:tab/>
+      </w:r>
+      <w:r>
+        <w:t>10800001</w:t>
+      </w:r>
+    </w:p>
+    <w:p>
+      <w:pPr>
+        <w:pStyle w:val="NoSpacing"/>
+        <w:spacing w:after="240"/>
+        <w:ind w:firstLine="720"/>
+      </w:pPr>
+      <w:proofErr w:type="spellStart"/>
+      <w:proofErr w:type="gramStart"/>
+      <w:r>
+        <w:rPr>
+          <w:color w:val="1F497D" w:themeColor="text2"/>
+        </w:rPr>
+        <w:t>addi</w:t>
+      </w:r>
+      <w:proofErr w:type="spellEnd"/>
+      <w:proofErr w:type="gramEnd"/>
+      <w:r>
+        <w:t xml:space="preserve"> $5, $0, 0</w:t>
+      </w:r>
+      <w:r>
+        <w:tab/>
+        <w:t xml:space="preserve">     </w:t>
+      </w:r>
+      <w:r>
+        <w:rPr>
+          <w:color w:val="00B050"/>
+        </w:rPr>
+        <w:t># doesn’t happen</w:t>
+      </w:r>
+      <w:r>
+        <w:tab/>
+      </w:r>
+      <w:r>
+        <w:tab/>
+      </w:r>
+      <w:r>
+        <w:t>24</w:t>
+      </w:r>
+      <w:r>
+        <w:tab/>
+      </w:r>
+      <w:r>
+        <w:tab/>
+      </w:r>
+      <w:r>
+        <w:t>20050000</w:t>
+      </w:r>
+    </w:p>
+    <w:p>
+      <w:pPr>
+        <w:pStyle w:val="NoSpacing"/>
+        <w:spacing w:after="240"/>
+      </w:pPr>
+      <w:r>
+        <w:t>Mid</w:t>
+      </w:r>
+      <w:r>
+        <w:t>:</w:t>
+      </w:r>
+      <w:r>
+        <w:tab/>
+      </w:r>
+      <w:proofErr w:type="spellStart"/>
+      <w:r>
+        <w:rPr>
+          <w:color w:val="1F497D" w:themeColor="text2"/>
+        </w:rPr>
+        <w:t>slt</w:t>
+      </w:r>
+      <w:proofErr w:type="spellEnd"/>
+      <w:r>
+        <w:t xml:space="preserve"> $4</w:t>
+      </w:r>
+      <w:proofErr w:type="gramStart"/>
+      <w:r>
+        <w:t xml:space="preserve">,  </w:t>
+      </w:r>
+      <w:r>
+        <w:t>$</w:t>
+      </w:r>
+      <w:proofErr w:type="gramEnd"/>
+      <w:r>
+        <w:t>7, $2</w:t>
+      </w:r>
+      <w:r>
+        <w:tab/>
+        <w:t xml:space="preserve">     </w:t>
+      </w:r>
+      <w:r>
+        <w:rPr>
+          <w:color w:val="00B050"/>
+        </w:rPr>
+        <w:t># $4 = 3 &lt; 5 = 1</w:t>
+      </w:r>
+      <w:r>
+        <w:tab/>
+      </w:r>
+      <w:r>
+        <w:tab/>
+      </w:r>
+      <w:r>
+        <w:t>28</w:t>
+      </w:r>
+      <w:r>
+        <w:tab/>
+      </w:r>
+      <w:r>
+        <w:tab/>
+      </w:r>
+      <w:r>
+        <w:t>00e2202a</w:t>
+      </w:r>
+    </w:p>
+    <w:p>
+      <w:pPr>
+        <w:pStyle w:val="NoSpacing"/>
+        <w:spacing w:after="240"/>
+        <w:ind w:firstLine="720"/>
+      </w:pPr>
+      <w:proofErr w:type="gramStart"/>
+      <w:r>
+        <w:rPr>
+          <w:color w:val="1F497D" w:themeColor="text2"/>
+        </w:rPr>
+        <w:t>add</w:t>
+      </w:r>
+      <w:proofErr w:type="gramEnd"/>
+      <w:r>
+        <w:t xml:space="preserve"> $7, $4, $5</w:t>
+      </w:r>
+      <w:r>
+        <w:tab/>
+        <w:t xml:space="preserve">     </w:t>
+      </w:r>
+      <w:r>
+        <w:rPr>
+          <w:color w:val="00B050"/>
+        </w:rPr>
+        <w:t># $7 = 1 + 11 = 12</w:t>
+      </w:r>
+      <w:r>
+        <w:tab/>
+      </w:r>
+      <w:r>
+        <w:tab/>
+      </w:r>
+      <w:r>
+        <w:t>2c</w:t>
+      </w:r>
+      <w:r>
+        <w:tab/>
+      </w:r>
+      <w:r>
+        <w:tab/>
+      </w:r>
+      <w:r>
+        <w:t>00853820</w:t>
+      </w:r>
+    </w:p>
+    <w:p>
+      <w:pPr>
+        <w:pStyle w:val="NoSpacing"/>
+        <w:spacing w:after="240"/>
+        <w:ind w:firstLine="720"/>
+      </w:pPr>
+      <w:proofErr w:type="gramStart"/>
+      <w:r>
+        <w:rPr>
+          <w:color w:val="1F497D" w:themeColor="text2"/>
+        </w:rPr>
+        <w:t>sub</w:t>
+      </w:r>
+      <w:proofErr w:type="gramEnd"/>
+      <w:r>
+        <w:t xml:space="preserve"> $7, $7, $2</w:t>
+      </w:r>
+      <w:r>
+        <w:tab/>
+        <w:t xml:space="preserve">     </w:t>
+      </w:r>
+      <w:r>
+        <w:rPr>
+          <w:color w:val="00B050"/>
+        </w:rPr>
+        <w:t># $7 = 12 - 5</w:t>
+      </w:r>
+      <w:r>
+        <w:rPr>
+          <w:color w:val="00B050"/>
+        </w:rPr>
+        <w:t xml:space="preserve"> = 7</w:t>
+      </w:r>
+      <w:r>
+        <w:tab/>
+      </w:r>
+      <w:r>
+        <w:tab/>
+      </w:r>
+      <w:r>
+        <w:t>30</w:t>
+      </w:r>
+      <w:r>
+        <w:tab/>
+      </w:r>
+      <w:r>
+        <w:tab/>
+      </w:r>
+      <w:r>
+        <w:t>00e23822</w:t>
+      </w:r>
+    </w:p>
+    <w:p>
+      <w:pPr>
+        <w:pStyle w:val="NoSpacing"/>
+        <w:spacing w:after="240"/>
+        <w:ind w:firstLine="720"/>
+      </w:pPr>
+      <w:proofErr w:type="spellStart"/>
+      <w:proofErr w:type="gramStart"/>
+      <w:r>
+        <w:rPr>
+          <w:color w:val="1F497D" w:themeColor="text2"/>
+        </w:rPr>
+        <w:t>sw</w:t>
+      </w:r>
+      <w:proofErr w:type="spellEnd"/>
+      <w:proofErr w:type="gramEnd"/>
+      <w:r>
+        <w:t xml:space="preserve"> </w:t>
+      </w:r>
+      <w:r>
+        <w:t>$7, 68($3)</w:t>
+      </w:r>
+      <w:r>
+        <w:tab/>
+        <w:t xml:space="preserve">     </w:t>
+      </w:r>
+      <w:r>
+        <w:rPr>
+          <w:color w:val="00B050"/>
+        </w:rPr>
+        <w:t># [80] = 7</w:t>
+      </w:r>
+      <w:r>
+        <w:tab/>
+      </w:r>
+      <w:r>
+        <w:tab/>
+      </w:r>
+      <w:r>
+        <w:tab/>
+        <w:t>34</w:t>
+      </w:r>
+      <w:r>
+        <w:tab/>
+      </w:r>
+      <w:r>
+        <w:tab/>
+      </w:r>
+      <w:r>
+        <w:t>ac670044</w:t>
+      </w:r>
+    </w:p>
+    <w:p>
+      <w:pPr>
+        <w:pStyle w:val="NoSpacing"/>
+        <w:spacing w:after="240"/>
+        <w:ind w:firstLine="720"/>
+      </w:pPr>
+      <w:proofErr w:type="spellStart"/>
+      <w:proofErr w:type="gramStart"/>
+      <w:r>
+        <w:rPr>
+          <w:color w:val="1F497D" w:themeColor="text2"/>
+        </w:rPr>
+        <w:t>lw</w:t>
+      </w:r>
+      <w:proofErr w:type="spellEnd"/>
+      <w:proofErr w:type="gramEnd"/>
+      <w:r>
+        <w:t xml:space="preserve">   $2, 80($0)</w:t>
+      </w:r>
+      <w:r>
+        <w:tab/>
+        <w:t xml:space="preserve">     </w:t>
+      </w:r>
+      <w:r>
+        <w:rPr>
+          <w:color w:val="00B050"/>
+        </w:rPr>
+        <w:t># $2 = [80] = 7</w:t>
+      </w:r>
+      <w:r>
+        <w:tab/>
+      </w:r>
+      <w:r>
+        <w:tab/>
+      </w:r>
+      <w:r>
+        <w:t>38</w:t>
+      </w:r>
+      <w:r>
+        <w:tab/>
+      </w:r>
+      <w:r>
+        <w:tab/>
+      </w:r>
+      <w:r>
+        <w:t>8c020050</w:t>
+      </w:r>
+    </w:p>
+    <w:p>
+      <w:pPr>
+        <w:pStyle w:val="NoSpacing"/>
+        <w:spacing w:after="240"/>
+        <w:ind w:firstLine="720"/>
+      </w:pPr>
+      <w:proofErr w:type="gramStart"/>
+      <w:r>
+        <w:rPr>
+          <w:color w:val="1F497D" w:themeColor="text2"/>
+        </w:rPr>
+        <w:t>j</w:t>
+      </w:r>
+      <w:proofErr w:type="gramEnd"/>
+      <w:r>
+        <w:t xml:space="preserve">    end</w:t>
+      </w:r>
+      <w:r>
+        <w:tab/>
+      </w:r>
+      <w:r>
+        <w:tab/>
+        <w:t xml:space="preserve">     </w:t>
+      </w:r>
+      <w:r>
+        <w:rPr>
+          <w:color w:val="00B050"/>
+        </w:rPr>
+        <w:t># should be taken</w:t>
+      </w:r>
+      <w:r>
+        <w:tab/>
+      </w:r>
+      <w:r>
+        <w:tab/>
+        <w:t>3c</w:t>
+      </w:r>
+      <w:r>
+        <w:tab/>
+      </w:r>
+      <w:r>
+        <w:tab/>
+      </w:r>
+      <w:r>
+        <w:t>08000011</w:t>
+      </w:r>
+    </w:p>
+    <w:p>
+      <w:pPr>
+        <w:pStyle w:val="NoSpacing"/>
+        <w:spacing w:after="240"/>
+        <w:ind w:firstLine="720"/>
+      </w:pPr>
+      <w:proofErr w:type="spellStart"/>
+      <w:proofErr w:type="gramStart"/>
+      <w:r>
+        <w:rPr>
+          <w:color w:val="1F497D" w:themeColor="text2"/>
+        </w:rPr>
+        <w:t>addi</w:t>
+      </w:r>
+      <w:proofErr w:type="spellEnd"/>
+      <w:proofErr w:type="gramEnd"/>
+      <w:r>
+        <w:t xml:space="preserve"> $2, $0, 1</w:t>
+      </w:r>
+      <w:r>
+        <w:tab/>
+        <w:t xml:space="preserve">     </w:t>
+      </w:r>
+      <w:r>
+        <w:rPr>
+          <w:color w:val="00B050"/>
+        </w:rPr>
+        <w:t># sho</w:t>
+      </w:r>
+      <w:r>
+        <w:rPr>
+          <w:color w:val="00B050"/>
+        </w:rPr>
+        <w:t>uldn’t happen</w:t>
+      </w:r>
+      <w:r>
+        <w:tab/>
+      </w:r>
+      <w:r>
+        <w:tab/>
+        <w:t>40</w:t>
+      </w:r>
+      <w:r>
+        <w:tab/>
+      </w:r>
+      <w:r>
+        <w:tab/>
+      </w:r>
+      <w:r>
+        <w:t>20020001</w:t>
+      </w:r>
+    </w:p>
+    <w:p>
+      <w:pPr>
+        <w:pStyle w:val="NoSpacing"/>
+        <w:spacing w:after="240"/>
+        <w:rPr>
+          <w:sz w:val="24"/>
+          <w:szCs w:val="24"/>
+        </w:rPr>
+      </w:pPr>
+      <w:proofErr w:type="gramStart"/>
+      <w:r>
+        <w:t>end</w:t>
+      </w:r>
+      <w:proofErr w:type="gramEnd"/>
+      <w:r>
+        <w:t>:</w:t>
+      </w:r>
+      <w:r>
+        <w:tab/>
+      </w:r>
+      <w:proofErr w:type="spellStart"/>
+      <w:r>
+        <w:rPr>
+          <w:color w:val="1F497D" w:themeColor="text2"/>
+        </w:rPr>
+        <w:t>sw</w:t>
+      </w:r>
+      <w:proofErr w:type="spellEnd"/>
+      <w:r>
+        <w:t xml:space="preserve">   $2, 84($0)</w:t>
+      </w:r>
+      <w:r>
+        <w:tab/>
+        <w:t xml:space="preserve">     </w:t>
+      </w:r>
+      <w:r>
+        <w:rPr>
+          <w:color w:val="00B050"/>
+        </w:rPr>
+        <w:t xml:space="preserve"># write </w:t>
+      </w:r>
+      <w:proofErr w:type="spellStart"/>
+      <w:r>
+        <w:rPr>
+          <w:color w:val="00B050"/>
+        </w:rPr>
+        <w:t>addr</w:t>
+      </w:r>
+      <w:proofErr w:type="spellEnd"/>
+      <w:r>
+        <w:rPr>
+          <w:color w:val="00B050"/>
+        </w:rPr>
+        <w:t xml:space="preserve"> 84 = 7</w:t>
+      </w:r>
+      <w:r>
+        <w:tab/>
+      </w:r>
+      <w:r>
+        <w:tab/>
+        <w:t>44</w:t>
+      </w:r>
+      <w:r>
+        <w:tab/>
+      </w:r>
+      <w:r>
+        <w:tab/>
+      </w:r>
+      <w:r>
+        <w:t>ac020054</w:t>
+      </w:r>
       <w:r>
         <w:rPr>
           <w:sz w:val="24"/>
@@ -1024,6 +2025,9 @@
         </w:rPr>
       </w:pPr>
       <w:r>
+        <w:rPr>
+          <w:noProof/>
+        </w:rPr>
         <w:lastRenderedPageBreak/>
         <w:drawing>
           <wp:inline distT="0" distB="0" distL="0" distR="0">
@@ -1041,7 +2045,7 @@
                     </pic:cNvPicPr>
                   </pic:nvPicPr>
                   <pic:blipFill>
-                    <a:blip r:embed="rId5" cstate="print"/>
+                    <a:blip r:embed="rId6" cstate="print"/>
                     <a:srcRect/>
                     <a:stretch>
                       <a:fillRect/>
@@ -1066,29 +2070,53 @@
     </w:p>
     <w:p>
       <w:pPr>
-        <w:rPr>
-          <w:sz w:val="24"/>
-          <w:szCs w:val="24"/>
-        </w:rPr>
-      </w:pPr>
-    </w:p>
-    <w:p>
-      <w:pPr>
-        <w:rPr>
-          <w:sz w:val="24"/>
-          <w:szCs w:val="24"/>
-        </w:rPr>
-      </w:pPr>
-      <w:r>
-        <w:rPr>
-          <w:sz w:val="24"/>
-          <w:szCs w:val="24"/>
-        </w:rPr>
-        <w:lastRenderedPageBreak/>
+        <w:pStyle w:val="Caption"/>
+        <w:jc w:val="center"/>
+        <w:rPr>
+          <w:sz w:val="24"/>
+          <w:szCs w:val="24"/>
+        </w:rPr>
+      </w:pPr>
+      <w:r>
+        <w:t xml:space="preserve">Figure </w:t>
+      </w:r>
+      <w:fldSimple w:instr=" SEQ Figure \* ARABIC ">
+        <w:r>
+          <w:rPr>
+            <w:noProof/>
+          </w:rPr>
+          <w:t>1</w:t>
+        </w:r>
+      </w:fldSimple>
+      <w:r>
+        <w:t xml:space="preserve">: </w:t>
+      </w:r>
+      <w:proofErr w:type="spellStart"/>
+      <w:r>
+        <w:t>Datapath</w:t>
+      </w:r>
+      <w:proofErr w:type="spellEnd"/>
+      <w:r>
+        <w:t xml:space="preserve"> and Controller</w:t>
+      </w:r>
+    </w:p>
+    <w:p>
+      <w:pPr>
+        <w:rPr>
+          <w:sz w:val="24"/>
+          <w:szCs w:val="24"/>
+        </w:rPr>
+      </w:pPr>
+      <w:r>
+        <w:rPr>
+          <w:noProof/>
+          <w:sz w:val="24"/>
+          <w:szCs w:val="24"/>
+        </w:rPr>
         <w:drawing>
           <wp:inline distT="0" distB="0" distL="0" distR="0">
-            <wp:extent cx="5629040" cy="4324350"/>
-            <wp:effectExtent l="19050" t="0" r="0" b="0"/>
+            <wp:extent cx="5063313" cy="3498112"/>
+            <wp:effectExtent l="19050" t="0" r="3987" b="0"/>
             <wp:docPr id="4" name="Picture 4"/>
             <wp:cNvGraphicFramePr/>
             <a:graphic xmlns:a="http://schemas.openxmlformats.org/drawingml/2006/main">
@@ -1101,7 +2129,9 @@
                     </pic:cNvPicPr>
                   </pic:nvPicPr>
                   <pic:blipFill>
-                    <a:blip r:embed="rId6" cstate="print"/>
+                    <a:blip r:embed="rId7" cstate="print">
+                      <a:biLevel thresh="50000"/>
+                    </a:blip>
                     <a:srcRect/>
                     <a:stretch>
                       <a:fillRect/>
@@ -1110,7 +2140,7 @@
                   <pic:spPr bwMode="auto">
                     <a:xfrm>
                       <a:off x="0" y="0"/>
-                      <a:ext cx="5629040" cy="4324350"/>
+                      <a:ext cx="5069522" cy="3502402"/>
                     </a:xfrm>
                     <a:prstGeom prst="rect">
                       <a:avLst/>
@@ -1123,12 +2153,29 @@
           </wp:inline>
         </w:drawing>
       </w:r>
-      <w:r>
-        <w:rPr>
-          <w:sz w:val="24"/>
-          <w:szCs w:val="24"/>
-        </w:rPr>
-        <w:br w:type="page"/>
+    </w:p>
+    <w:p>
+      <w:pPr>
+        <w:pStyle w:val="Caption"/>
+        <w:jc w:val="center"/>
+        <w:rPr>
+          <w:sz w:val="24"/>
+          <w:szCs w:val="24"/>
+        </w:rPr>
+      </w:pPr>
+      <w:r>
+        <w:t xml:space="preserve">Figure </w:t>
+      </w:r>
+      <w:fldSimple w:instr=" SEQ Figure \* ARABIC ">
+        <w:r>
+          <w:rPr>
+            <w:noProof/>
+          </w:rPr>
+          <w:t>2</w:t>
+        </w:r>
+      </w:fldSimple>
+      <w:r>
+        <w:t>: Controller Finite State Machine</w:t>
       </w:r>
     </w:p>
     <w:sectPr>
@@ -1685,6 +2732,7 @@
   <w:style w:type="character" w:default="1" w:styleId="DefaultParagraphFont">
     <w:name w:val="Default Paragraph Font"/>
     <w:uiPriority w:val="1"/>
+    <w:semiHidden/>
     <w:unhideWhenUsed/>
   </w:style>
   <w:style w:type="table" w:default="1" w:styleId="TableNormal">
@@ -1758,6 +2806,34 @@
     <w:rsid w:val="004304EB"/>
     <w:rPr>
       <w:color w:val="808080"/>
+    </w:rPr>
+  </w:style>
+  <w:style w:type="paragraph" w:styleId="NoSpacing">
+    <w:name w:val="No Spacing"/>
+    <w:uiPriority w:val="1"/>
+    <w:qFormat/>
+    <w:rsid w:val="00AE1F92"/>
+    <w:pPr>
+      <w:spacing w:after="0" w:line="240" w:lineRule="auto"/>
+    </w:pPr>
+  </w:style>
+  <w:style w:type="paragraph" w:styleId="Caption">
+    <w:name w:val="caption"/>
+    <w:basedOn w:val="Normal"/>
+    <w:next w:val="Normal"/>
+    <w:uiPriority w:val="35"/>
+    <w:unhideWhenUsed/>
+    <w:qFormat/>
+    <w:rsid w:val="00687684"/>
+    <w:pPr>
+      <w:spacing w:line="240" w:lineRule="auto"/>
+    </w:pPr>
+    <w:rPr>
+      <w:b/>
+      <w:bCs/>
+      <w:color w:val="4F81BD" w:themeColor="accent1"/>
+      <w:sz w:val="18"/>
+      <w:szCs w:val="18"/>
     </w:rPr>
   </w:style>
 </w:styles>
@@ -2044,4 +3120,16 @@
   <a:objectDefaults/>
   <a:extraClrSchemeLst/>
 </a:theme>
+</file>
+
+<file path=customXml/item1.xml><?xml version="1.0" encoding="utf-8"?>
+<b:Sources xmlns:b="http://schemas.openxmlformats.org/officeDocument/2006/bibliography" xmlns="http://schemas.openxmlformats.org/officeDocument/2006/bibliography" SelectedStyle="\APA.XSL" StyleName="APA"/>
+</file>
+
+<file path=customXml/itemProps1.xml><?xml version="1.0" encoding="utf-8"?>
+<ds:datastoreItem xmlns:ds="http://schemas.openxmlformats.org/officeDocument/2006/customXml" ds:itemID="{93E24AA0-BB9C-4922-93D4-E5FB47BD1632}">
+  <ds:schemaRefs>
+    <ds:schemaRef ds:uri="http://schemas.openxmlformats.org/officeDocument/2006/bibliography"/>
+  </ds:schemaRefs>
+</ds:datastoreItem>
 </file>
</xml_diff>

<commit_message>
changed picture to landscape and 1 page each
</commit_message>
<xml_diff>
--- a/412_PresentationNotes.docx
+++ b/412_PresentationNotes.docx
@@ -2019,22 +2019,41 @@
     </w:p>
     <w:p>
       <w:pPr>
-        <w:rPr>
-          <w:sz w:val="24"/>
-          <w:szCs w:val="24"/>
+        <w:pStyle w:val="Caption"/>
+        <w:spacing w:after="100" w:afterAutospacing="1"/>
+        <w:jc w:val="center"/>
+      </w:pPr>
+    </w:p>
+    <w:p>
+      <w:pPr>
+        <w:pStyle w:val="Caption"/>
+        <w:spacing w:after="0"/>
+        <w:jc w:val="center"/>
+        <w:rPr>
+          <w:b w:val="0"/>
+          <w:bCs w:val="0"/>
         </w:rPr>
       </w:pPr>
       <w:r>
         <w:rPr>
           <w:noProof/>
         </w:rPr>
-        <w:lastRenderedPageBreak/>
         <w:drawing>
-          <wp:inline distT="0" distB="0" distL="0" distR="0">
-            <wp:extent cx="5943600" cy="3449955"/>
-            <wp:effectExtent l="19050" t="0" r="0" b="0"/>
+          <wp:anchor distT="0" distB="0" distL="114300" distR="114300" simplePos="0" relativeHeight="251658240" behindDoc="1" locked="0" layoutInCell="1" allowOverlap="1">
+            <wp:simplePos x="0" y="0"/>
+            <wp:positionH relativeFrom="column">
+              <wp:posOffset>-746125</wp:posOffset>
+            </wp:positionH>
+            <wp:positionV relativeFrom="paragraph">
+              <wp:posOffset>489585</wp:posOffset>
+            </wp:positionV>
+            <wp:extent cx="7599680" cy="5906135"/>
+            <wp:effectExtent l="0" t="838200" r="0" b="818515"/>
+            <wp:wrapSquare wrapText="bothSides"/>
             <wp:docPr id="3" name="Picture 2"/>
-            <wp:cNvGraphicFramePr/>
+            <wp:cNvGraphicFramePr>
+              <a:graphicFrameLocks xmlns:a="http://schemas.openxmlformats.org/drawingml/2006/main" noChangeAspect="1"/>
+            </wp:cNvGraphicFramePr>
             <a:graphic xmlns:a="http://schemas.openxmlformats.org/drawingml/2006/main">
               <a:graphicData uri="http://schemas.openxmlformats.org/drawingml/2006/picture">
                 <pic:pic xmlns:pic="http://schemas.openxmlformats.org/drawingml/2006/picture">
@@ -2046,15 +2065,14 @@
                   </pic:nvPicPr>
                   <pic:blipFill>
                     <a:blip r:embed="rId6" cstate="print"/>
-                    <a:srcRect/>
                     <a:stretch>
                       <a:fillRect/>
                     </a:stretch>
                   </pic:blipFill>
                   <pic:spPr bwMode="auto">
-                    <a:xfrm>
+                    <a:xfrm rot="16200000">
                       <a:off x="0" y="0"/>
-                      <a:ext cx="5943600" cy="3449955"/>
+                      <a:ext cx="7599680" cy="5906135"/>
                     </a:xfrm>
                     <a:prstGeom prst="rect">
                       <a:avLst/>
@@ -2064,19 +2082,9 @@
                 </pic:pic>
               </a:graphicData>
             </a:graphic>
-          </wp:inline>
+          </wp:anchor>
         </w:drawing>
       </w:r>
-    </w:p>
-    <w:p>
-      <w:pPr>
-        <w:pStyle w:val="Caption"/>
-        <w:jc w:val="center"/>
-        <w:rPr>
-          <w:sz w:val="24"/>
-          <w:szCs w:val="24"/>
-        </w:rPr>
-      </w:pPr>
       <w:r>
         <w:t xml:space="preserve">Figure </w:t>
       </w:r>
@@ -2099,9 +2107,14 @@
       <w:r>
         <w:t xml:space="preserve"> and Controller</w:t>
       </w:r>
-    </w:p>
-    <w:p>
-      <w:pPr>
+      <w:r>
+        <w:br w:type="page"/>
+      </w:r>
+    </w:p>
+    <w:p>
+      <w:pPr>
+        <w:pStyle w:val="Caption"/>
+        <w:jc w:val="center"/>
         <w:rPr>
           <w:sz w:val="24"/>
           <w:szCs w:val="24"/>
@@ -2113,12 +2126,23 @@
           <w:sz w:val="24"/>
           <w:szCs w:val="24"/>
         </w:rPr>
+        <w:lastRenderedPageBreak/>
         <w:drawing>
-          <wp:inline distT="0" distB="0" distL="0" distR="0">
-            <wp:extent cx="5063313" cy="3498112"/>
-            <wp:effectExtent l="19050" t="0" r="3987" b="0"/>
+          <wp:anchor distT="0" distB="0" distL="114300" distR="114300" simplePos="0" relativeHeight="251659264" behindDoc="0" locked="0" layoutInCell="1" allowOverlap="1">
+            <wp:simplePos x="0" y="0"/>
+            <wp:positionH relativeFrom="column">
+              <wp:posOffset>-850265</wp:posOffset>
+            </wp:positionH>
+            <wp:positionV relativeFrom="paragraph">
+              <wp:posOffset>857250</wp:posOffset>
+            </wp:positionV>
+            <wp:extent cx="7595235" cy="5888355"/>
+            <wp:effectExtent l="0" t="857250" r="0" b="855345"/>
+            <wp:wrapSquare wrapText="bothSides"/>
             <wp:docPr id="4" name="Picture 4"/>
-            <wp:cNvGraphicFramePr/>
+            <wp:cNvGraphicFramePr>
+              <a:graphicFrameLocks xmlns:a="http://schemas.openxmlformats.org/drawingml/2006/main" noChangeAspect="1"/>
+            </wp:cNvGraphicFramePr>
             <a:graphic xmlns:a="http://schemas.openxmlformats.org/drawingml/2006/main">
               <a:graphicData uri="http://schemas.openxmlformats.org/drawingml/2006/picture">
                 <pic:pic xmlns:pic="http://schemas.openxmlformats.org/drawingml/2006/picture">
@@ -2138,9 +2162,9 @@
                     </a:stretch>
                   </pic:blipFill>
                   <pic:spPr bwMode="auto">
-                    <a:xfrm>
+                    <a:xfrm rot="16200000">
                       <a:off x="0" y="0"/>
-                      <a:ext cx="5069522" cy="3502402"/>
+                      <a:ext cx="7595235" cy="5888355"/>
                     </a:xfrm>
                     <a:prstGeom prst="rect">
                       <a:avLst/>
@@ -2150,7 +2174,7 @@
                 </pic:pic>
               </a:graphicData>
             </a:graphic>
-          </wp:inline>
+          </wp:anchor>
         </w:drawing>
       </w:r>
     </w:p>
@@ -3127,7 +3151,7 @@
 </file>
 
 <file path=customXml/itemProps1.xml><?xml version="1.0" encoding="utf-8"?>
-<ds:datastoreItem xmlns:ds="http://schemas.openxmlformats.org/officeDocument/2006/customXml" ds:itemID="{93E24AA0-BB9C-4922-93D4-E5FB47BD1632}">
+<ds:datastoreItem xmlns:ds="http://schemas.openxmlformats.org/officeDocument/2006/customXml" ds:itemID="{A7D5EBBF-0082-4A82-8AED-43F89B34094B}">
   <ds:schemaRefs>
     <ds:schemaRef ds:uri="http://schemas.openxmlformats.org/officeDocument/2006/bibliography"/>
   </ds:schemaRefs>

</xml_diff>